<commit_message>
Expanded APOCALYPSE BINGO premade (july 2025)
</commit_message>
<xml_diff>
--- a/Bingo Template.docx
+++ b/Bingo Template.docx
@@ -515,19 +515,27 @@
         <w:tc>
           <w:tcPr>
             <w:tcW w:w="1812" w:type="dxa"/>
-            <w:vAlign w:val="center"/>
-          </w:tcPr>
-          <w:p>
-            <w:pPr>
-              <w:jc w:val="center"/>
-              <w:rPr>
-                <w:rFonts w:ascii="Comic Sans MS" w:hAnsi="Comic Sans MS"/>
-                <w:lang w:val="en-US"/>
-              </w:rPr>
-            </w:pPr>
-            <w:r>
-              <w:rPr>
-                <w:rFonts w:ascii="Comic Sans MS" w:hAnsi="Comic Sans MS"/>
+            <w:shd w:val="clear" w:color="auto" w:fill="D86DCB" w:themeFill="accent5" w:themeFillTint="99"/>
+            <w:vAlign w:val="center"/>
+          </w:tcPr>
+          <w:p>
+            <w:pPr>
+              <w:jc w:val="center"/>
+              <w:rPr>
+                <w:rFonts w:ascii="Comic Sans MS" w:hAnsi="Comic Sans MS"/>
+                <w:b/>
+                <w:bCs/>
+                <w:lang w:val="en-US"/>
+              </w:rPr>
+            </w:pPr>
+            <w:r>
+              <w:rPr>
+                <w:rFonts w:ascii="Comic Sans MS" w:hAnsi="Comic Sans MS"/>
+                <w:b/>
+                <w:bCs/>
+                <w:color w:val="47D459" w:themeColor="accent3" w:themeTint="99"/>
+                <w:sz w:val="48"/>
+                <w:szCs w:val="48"/>
                 <w:lang w:val="en-US"/>
               </w:rPr>
               <w:t>FREE</w:t>

</xml_diff>

<commit_message>
Minor bingo template edits
</commit_message>
<xml_diff>
--- a/Bingo Template.docx
+++ b/Bingo Template.docx
@@ -80,12 +80,16 @@
               <w:jc w:val="center"/>
               <w:rPr>
                 <w:rFonts w:ascii="Comic Sans MS" w:hAnsi="Comic Sans MS"/>
-                <w:lang w:val="en-US"/>
-              </w:rPr>
-            </w:pPr>
-            <w:r>
-              <w:rPr>
-                <w:rFonts w:ascii="Comic Sans MS" w:hAnsi="Comic Sans MS"/>
+                <w:sz w:val="20"/>
+                <w:szCs w:val="20"/>
+                <w:lang w:val="en-US"/>
+              </w:rPr>
+            </w:pPr>
+            <w:r>
+              <w:rPr>
+                <w:rFonts w:ascii="Comic Sans MS" w:hAnsi="Comic Sans MS"/>
+                <w:sz w:val="20"/>
+                <w:szCs w:val="20"/>
                 <w:lang w:val="en-US"/>
               </w:rPr>
               <w:t>[[FIELD</w:t>
@@ -93,6 +97,8 @@
             <w:r>
               <w:rPr>
                 <w:rFonts w:ascii="Comic Sans MS" w:hAnsi="Comic Sans MS"/>
+                <w:sz w:val="20"/>
+                <w:szCs w:val="20"/>
                 <w:lang w:val="en-US"/>
               </w:rPr>
               <w:t>_</w:t>
@@ -100,6 +106,8 @@
             <w:r>
               <w:rPr>
                 <w:rFonts w:ascii="Comic Sans MS" w:hAnsi="Comic Sans MS"/>
+                <w:sz w:val="20"/>
+                <w:szCs w:val="20"/>
                 <w:lang w:val="en-US"/>
               </w:rPr>
               <w:t>1]]</w:t>
@@ -116,12 +124,16 @@
               <w:jc w:val="center"/>
               <w:rPr>
                 <w:rFonts w:ascii="Comic Sans MS" w:hAnsi="Comic Sans MS"/>
-                <w:lang w:val="en-US"/>
-              </w:rPr>
-            </w:pPr>
-            <w:r>
-              <w:rPr>
-                <w:rFonts w:ascii="Comic Sans MS" w:hAnsi="Comic Sans MS"/>
+                <w:sz w:val="20"/>
+                <w:szCs w:val="20"/>
+                <w:lang w:val="en-US"/>
+              </w:rPr>
+            </w:pPr>
+            <w:r>
+              <w:rPr>
+                <w:rFonts w:ascii="Comic Sans MS" w:hAnsi="Comic Sans MS"/>
+                <w:sz w:val="20"/>
+                <w:szCs w:val="20"/>
                 <w:lang w:val="en-US"/>
               </w:rPr>
               <w:t>[[FIELD</w:t>
@@ -129,6 +141,8 @@
             <w:r>
               <w:rPr>
                 <w:rFonts w:ascii="Comic Sans MS" w:hAnsi="Comic Sans MS"/>
+                <w:sz w:val="20"/>
+                <w:szCs w:val="20"/>
                 <w:lang w:val="en-US"/>
               </w:rPr>
               <w:t>_</w:t>
@@ -136,6 +150,8 @@
             <w:r>
               <w:rPr>
                 <w:rFonts w:ascii="Comic Sans MS" w:hAnsi="Comic Sans MS"/>
+                <w:sz w:val="20"/>
+                <w:szCs w:val="20"/>
                 <w:lang w:val="en-US"/>
               </w:rPr>
               <w:t>2]]</w:t>
@@ -152,12 +168,16 @@
               <w:jc w:val="center"/>
               <w:rPr>
                 <w:rFonts w:ascii="Comic Sans MS" w:hAnsi="Comic Sans MS"/>
-                <w:lang w:val="en-US"/>
-              </w:rPr>
-            </w:pPr>
-            <w:r>
-              <w:rPr>
-                <w:rFonts w:ascii="Comic Sans MS" w:hAnsi="Comic Sans MS"/>
+                <w:sz w:val="20"/>
+                <w:szCs w:val="20"/>
+                <w:lang w:val="en-US"/>
+              </w:rPr>
+            </w:pPr>
+            <w:r>
+              <w:rPr>
+                <w:rFonts w:ascii="Comic Sans MS" w:hAnsi="Comic Sans MS"/>
+                <w:sz w:val="20"/>
+                <w:szCs w:val="20"/>
                 <w:lang w:val="en-US"/>
               </w:rPr>
               <w:t>[[FIELD</w:t>
@@ -165,6 +185,8 @@
             <w:r>
               <w:rPr>
                 <w:rFonts w:ascii="Comic Sans MS" w:hAnsi="Comic Sans MS"/>
+                <w:sz w:val="20"/>
+                <w:szCs w:val="20"/>
                 <w:lang w:val="en-US"/>
               </w:rPr>
               <w:t>_</w:t>
@@ -172,6 +194,8 @@
             <w:r>
               <w:rPr>
                 <w:rFonts w:ascii="Comic Sans MS" w:hAnsi="Comic Sans MS"/>
+                <w:sz w:val="20"/>
+                <w:szCs w:val="20"/>
                 <w:lang w:val="en-US"/>
               </w:rPr>
               <w:t>3]]</w:t>
@@ -188,12 +212,16 @@
               <w:jc w:val="center"/>
               <w:rPr>
                 <w:rFonts w:ascii="Comic Sans MS" w:hAnsi="Comic Sans MS"/>
-                <w:lang w:val="en-US"/>
-              </w:rPr>
-            </w:pPr>
-            <w:r>
-              <w:rPr>
-                <w:rFonts w:ascii="Comic Sans MS" w:hAnsi="Comic Sans MS"/>
+                <w:sz w:val="20"/>
+                <w:szCs w:val="20"/>
+                <w:lang w:val="en-US"/>
+              </w:rPr>
+            </w:pPr>
+            <w:r>
+              <w:rPr>
+                <w:rFonts w:ascii="Comic Sans MS" w:hAnsi="Comic Sans MS"/>
+                <w:sz w:val="20"/>
+                <w:szCs w:val="20"/>
                 <w:lang w:val="en-US"/>
               </w:rPr>
               <w:t>[[FIELD</w:t>
@@ -201,6 +229,8 @@
             <w:r>
               <w:rPr>
                 <w:rFonts w:ascii="Comic Sans MS" w:hAnsi="Comic Sans MS"/>
+                <w:sz w:val="20"/>
+                <w:szCs w:val="20"/>
                 <w:lang w:val="en-US"/>
               </w:rPr>
               <w:t>_</w:t>
@@ -208,6 +238,8 @@
             <w:r>
               <w:rPr>
                 <w:rFonts w:ascii="Comic Sans MS" w:hAnsi="Comic Sans MS"/>
+                <w:sz w:val="20"/>
+                <w:szCs w:val="20"/>
                 <w:lang w:val="en-US"/>
               </w:rPr>
               <w:t>4]]</w:t>
@@ -224,12 +256,16 @@
               <w:jc w:val="center"/>
               <w:rPr>
                 <w:rFonts w:ascii="Comic Sans MS" w:hAnsi="Comic Sans MS"/>
-                <w:lang w:val="en-US"/>
-              </w:rPr>
-            </w:pPr>
-            <w:r>
-              <w:rPr>
-                <w:rFonts w:ascii="Comic Sans MS" w:hAnsi="Comic Sans MS"/>
+                <w:sz w:val="20"/>
+                <w:szCs w:val="20"/>
+                <w:lang w:val="en-US"/>
+              </w:rPr>
+            </w:pPr>
+            <w:r>
+              <w:rPr>
+                <w:rFonts w:ascii="Comic Sans MS" w:hAnsi="Comic Sans MS"/>
+                <w:sz w:val="20"/>
+                <w:szCs w:val="20"/>
                 <w:lang w:val="en-US"/>
               </w:rPr>
               <w:t>[[FIELD</w:t>
@@ -237,6 +273,8 @@
             <w:r>
               <w:rPr>
                 <w:rFonts w:ascii="Comic Sans MS" w:hAnsi="Comic Sans MS"/>
+                <w:sz w:val="20"/>
+                <w:szCs w:val="20"/>
                 <w:lang w:val="en-US"/>
               </w:rPr>
               <w:t>_</w:t>
@@ -244,6 +282,8 @@
             <w:r>
               <w:rPr>
                 <w:rFonts w:ascii="Comic Sans MS" w:hAnsi="Comic Sans MS"/>
+                <w:sz w:val="20"/>
+                <w:szCs w:val="20"/>
                 <w:lang w:val="en-US"/>
               </w:rPr>
               <w:t>5]]</w:t>
@@ -265,12 +305,16 @@
               <w:jc w:val="center"/>
               <w:rPr>
                 <w:rFonts w:ascii="Comic Sans MS" w:hAnsi="Comic Sans MS"/>
-                <w:lang w:val="en-US"/>
-              </w:rPr>
-            </w:pPr>
-            <w:r>
-              <w:rPr>
-                <w:rFonts w:ascii="Comic Sans MS" w:hAnsi="Comic Sans MS"/>
+                <w:sz w:val="20"/>
+                <w:szCs w:val="20"/>
+                <w:lang w:val="en-US"/>
+              </w:rPr>
+            </w:pPr>
+            <w:r>
+              <w:rPr>
+                <w:rFonts w:ascii="Comic Sans MS" w:hAnsi="Comic Sans MS"/>
+                <w:sz w:val="20"/>
+                <w:szCs w:val="20"/>
                 <w:lang w:val="en-US"/>
               </w:rPr>
               <w:t>[[FIELD</w:t>
@@ -278,6 +322,8 @@
             <w:r>
               <w:rPr>
                 <w:rFonts w:ascii="Comic Sans MS" w:hAnsi="Comic Sans MS"/>
+                <w:sz w:val="20"/>
+                <w:szCs w:val="20"/>
                 <w:lang w:val="en-US"/>
               </w:rPr>
               <w:t>_</w:t>
@@ -285,6 +331,8 @@
             <w:r>
               <w:rPr>
                 <w:rFonts w:ascii="Comic Sans MS" w:hAnsi="Comic Sans MS"/>
+                <w:sz w:val="20"/>
+                <w:szCs w:val="20"/>
                 <w:lang w:val="en-US"/>
               </w:rPr>
               <w:t>6]]</w:t>
@@ -301,12 +349,16 @@
               <w:jc w:val="center"/>
               <w:rPr>
                 <w:rFonts w:ascii="Comic Sans MS" w:hAnsi="Comic Sans MS"/>
-                <w:lang w:val="en-US"/>
-              </w:rPr>
-            </w:pPr>
-            <w:r>
-              <w:rPr>
-                <w:rFonts w:ascii="Comic Sans MS" w:hAnsi="Comic Sans MS"/>
+                <w:sz w:val="20"/>
+                <w:szCs w:val="20"/>
+                <w:lang w:val="en-US"/>
+              </w:rPr>
+            </w:pPr>
+            <w:r>
+              <w:rPr>
+                <w:rFonts w:ascii="Comic Sans MS" w:hAnsi="Comic Sans MS"/>
+                <w:sz w:val="20"/>
+                <w:szCs w:val="20"/>
                 <w:lang w:val="en-US"/>
               </w:rPr>
               <w:t>[[FIELD</w:t>
@@ -314,6 +366,8 @@
             <w:r>
               <w:rPr>
                 <w:rFonts w:ascii="Comic Sans MS" w:hAnsi="Comic Sans MS"/>
+                <w:sz w:val="20"/>
+                <w:szCs w:val="20"/>
                 <w:lang w:val="en-US"/>
               </w:rPr>
               <w:t>_</w:t>
@@ -321,6 +375,8 @@
             <w:r>
               <w:rPr>
                 <w:rFonts w:ascii="Comic Sans MS" w:hAnsi="Comic Sans MS"/>
+                <w:sz w:val="20"/>
+                <w:szCs w:val="20"/>
                 <w:lang w:val="en-US"/>
               </w:rPr>
               <w:t>7]]</w:t>
@@ -337,12 +393,16 @@
               <w:jc w:val="center"/>
               <w:rPr>
                 <w:rFonts w:ascii="Comic Sans MS" w:hAnsi="Comic Sans MS"/>
-                <w:lang w:val="en-US"/>
-              </w:rPr>
-            </w:pPr>
-            <w:r>
-              <w:rPr>
-                <w:rFonts w:ascii="Comic Sans MS" w:hAnsi="Comic Sans MS"/>
+                <w:sz w:val="20"/>
+                <w:szCs w:val="20"/>
+                <w:lang w:val="en-US"/>
+              </w:rPr>
+            </w:pPr>
+            <w:r>
+              <w:rPr>
+                <w:rFonts w:ascii="Comic Sans MS" w:hAnsi="Comic Sans MS"/>
+                <w:sz w:val="20"/>
+                <w:szCs w:val="20"/>
                 <w:lang w:val="en-US"/>
               </w:rPr>
               <w:t>[[FIELD</w:t>
@@ -350,6 +410,8 @@
             <w:r>
               <w:rPr>
                 <w:rFonts w:ascii="Comic Sans MS" w:hAnsi="Comic Sans MS"/>
+                <w:sz w:val="20"/>
+                <w:szCs w:val="20"/>
                 <w:lang w:val="en-US"/>
               </w:rPr>
               <w:t>_</w:t>
@@ -357,6 +419,8 @@
             <w:r>
               <w:rPr>
                 <w:rFonts w:ascii="Comic Sans MS" w:hAnsi="Comic Sans MS"/>
+                <w:sz w:val="20"/>
+                <w:szCs w:val="20"/>
                 <w:lang w:val="en-US"/>
               </w:rPr>
               <w:t>8]]</w:t>
@@ -373,12 +437,16 @@
               <w:jc w:val="center"/>
               <w:rPr>
                 <w:rFonts w:ascii="Comic Sans MS" w:hAnsi="Comic Sans MS"/>
-                <w:lang w:val="en-US"/>
-              </w:rPr>
-            </w:pPr>
-            <w:r>
-              <w:rPr>
-                <w:rFonts w:ascii="Comic Sans MS" w:hAnsi="Comic Sans MS"/>
+                <w:sz w:val="20"/>
+                <w:szCs w:val="20"/>
+                <w:lang w:val="en-US"/>
+              </w:rPr>
+            </w:pPr>
+            <w:r>
+              <w:rPr>
+                <w:rFonts w:ascii="Comic Sans MS" w:hAnsi="Comic Sans MS"/>
+                <w:sz w:val="20"/>
+                <w:szCs w:val="20"/>
                 <w:lang w:val="en-US"/>
               </w:rPr>
               <w:t>[[FIELD</w:t>
@@ -386,6 +454,8 @@
             <w:r>
               <w:rPr>
                 <w:rFonts w:ascii="Comic Sans MS" w:hAnsi="Comic Sans MS"/>
+                <w:sz w:val="20"/>
+                <w:szCs w:val="20"/>
                 <w:lang w:val="en-US"/>
               </w:rPr>
               <w:t>_</w:t>
@@ -393,6 +463,8 @@
             <w:r>
               <w:rPr>
                 <w:rFonts w:ascii="Comic Sans MS" w:hAnsi="Comic Sans MS"/>
+                <w:sz w:val="20"/>
+                <w:szCs w:val="20"/>
                 <w:lang w:val="en-US"/>
               </w:rPr>
               <w:t>9]]</w:t>
@@ -409,12 +481,16 @@
               <w:jc w:val="center"/>
               <w:rPr>
                 <w:rFonts w:ascii="Comic Sans MS" w:hAnsi="Comic Sans MS"/>
-                <w:lang w:val="en-US"/>
-              </w:rPr>
-            </w:pPr>
-            <w:r>
-              <w:rPr>
-                <w:rFonts w:ascii="Comic Sans MS" w:hAnsi="Comic Sans MS"/>
+                <w:sz w:val="20"/>
+                <w:szCs w:val="20"/>
+                <w:lang w:val="en-US"/>
+              </w:rPr>
+            </w:pPr>
+            <w:r>
+              <w:rPr>
+                <w:rFonts w:ascii="Comic Sans MS" w:hAnsi="Comic Sans MS"/>
+                <w:sz w:val="20"/>
+                <w:szCs w:val="20"/>
                 <w:lang w:val="en-US"/>
               </w:rPr>
               <w:t>[[FIELD</w:t>
@@ -422,6 +498,8 @@
             <w:r>
               <w:rPr>
                 <w:rFonts w:ascii="Comic Sans MS" w:hAnsi="Comic Sans MS"/>
+                <w:sz w:val="20"/>
+                <w:szCs w:val="20"/>
                 <w:lang w:val="en-US"/>
               </w:rPr>
               <w:t>_</w:t>
@@ -429,6 +507,8 @@
             <w:r>
               <w:rPr>
                 <w:rFonts w:ascii="Comic Sans MS" w:hAnsi="Comic Sans MS"/>
+                <w:sz w:val="20"/>
+                <w:szCs w:val="20"/>
                 <w:lang w:val="en-US"/>
               </w:rPr>
               <w:t>10]]</w:t>
@@ -450,12 +530,16 @@
               <w:jc w:val="center"/>
               <w:rPr>
                 <w:rFonts w:ascii="Comic Sans MS" w:hAnsi="Comic Sans MS"/>
-                <w:lang w:val="en-US"/>
-              </w:rPr>
-            </w:pPr>
-            <w:r>
-              <w:rPr>
-                <w:rFonts w:ascii="Comic Sans MS" w:hAnsi="Comic Sans MS"/>
+                <w:sz w:val="20"/>
+                <w:szCs w:val="20"/>
+                <w:lang w:val="en-US"/>
+              </w:rPr>
+            </w:pPr>
+            <w:r>
+              <w:rPr>
+                <w:rFonts w:ascii="Comic Sans MS" w:hAnsi="Comic Sans MS"/>
+                <w:sz w:val="20"/>
+                <w:szCs w:val="20"/>
                 <w:lang w:val="en-US"/>
               </w:rPr>
               <w:t>[[FIELD</w:t>
@@ -463,6 +547,8 @@
             <w:r>
               <w:rPr>
                 <w:rFonts w:ascii="Comic Sans MS" w:hAnsi="Comic Sans MS"/>
+                <w:sz w:val="20"/>
+                <w:szCs w:val="20"/>
                 <w:lang w:val="en-US"/>
               </w:rPr>
               <w:t>_</w:t>
@@ -470,6 +556,8 @@
             <w:r>
               <w:rPr>
                 <w:rFonts w:ascii="Comic Sans MS" w:hAnsi="Comic Sans MS"/>
+                <w:sz w:val="20"/>
+                <w:szCs w:val="20"/>
                 <w:lang w:val="en-US"/>
               </w:rPr>
               <w:t>11]]</w:t>
@@ -486,12 +574,16 @@
               <w:jc w:val="center"/>
               <w:rPr>
                 <w:rFonts w:ascii="Comic Sans MS" w:hAnsi="Comic Sans MS"/>
-                <w:lang w:val="en-US"/>
-              </w:rPr>
-            </w:pPr>
-            <w:r>
-              <w:rPr>
-                <w:rFonts w:ascii="Comic Sans MS" w:hAnsi="Comic Sans MS"/>
+                <w:sz w:val="20"/>
+                <w:szCs w:val="20"/>
+                <w:lang w:val="en-US"/>
+              </w:rPr>
+            </w:pPr>
+            <w:r>
+              <w:rPr>
+                <w:rFonts w:ascii="Comic Sans MS" w:hAnsi="Comic Sans MS"/>
+                <w:sz w:val="20"/>
+                <w:szCs w:val="20"/>
                 <w:lang w:val="en-US"/>
               </w:rPr>
               <w:t>[[FIELD</w:t>
@@ -499,6 +591,8 @@
             <w:r>
               <w:rPr>
                 <w:rFonts w:ascii="Comic Sans MS" w:hAnsi="Comic Sans MS"/>
+                <w:sz w:val="20"/>
+                <w:szCs w:val="20"/>
                 <w:lang w:val="en-US"/>
               </w:rPr>
               <w:t>_</w:t>
@@ -506,6 +600,8 @@
             <w:r>
               <w:rPr>
                 <w:rFonts w:ascii="Comic Sans MS" w:hAnsi="Comic Sans MS"/>
+                <w:sz w:val="20"/>
+                <w:szCs w:val="20"/>
                 <w:lang w:val="en-US"/>
               </w:rPr>
               <w:t>12]]</w:t>
@@ -525,6 +621,8 @@
                 <w:rFonts w:ascii="Comic Sans MS" w:hAnsi="Comic Sans MS"/>
                 <w:b/>
                 <w:bCs/>
+                <w:sz w:val="20"/>
+                <w:szCs w:val="20"/>
                 <w:lang w:val="en-US"/>
               </w:rPr>
             </w:pPr>
@@ -552,12 +650,16 @@
               <w:jc w:val="center"/>
               <w:rPr>
                 <w:rFonts w:ascii="Comic Sans MS" w:hAnsi="Comic Sans MS"/>
-                <w:lang w:val="en-US"/>
-              </w:rPr>
-            </w:pPr>
-            <w:r>
-              <w:rPr>
-                <w:rFonts w:ascii="Comic Sans MS" w:hAnsi="Comic Sans MS"/>
+                <w:sz w:val="20"/>
+                <w:szCs w:val="20"/>
+                <w:lang w:val="en-US"/>
+              </w:rPr>
+            </w:pPr>
+            <w:r>
+              <w:rPr>
+                <w:rFonts w:ascii="Comic Sans MS" w:hAnsi="Comic Sans MS"/>
+                <w:sz w:val="20"/>
+                <w:szCs w:val="20"/>
                 <w:lang w:val="en-US"/>
               </w:rPr>
               <w:t>[[FIELD</w:t>
@@ -565,6 +667,8 @@
             <w:r>
               <w:rPr>
                 <w:rFonts w:ascii="Comic Sans MS" w:hAnsi="Comic Sans MS"/>
+                <w:sz w:val="20"/>
+                <w:szCs w:val="20"/>
                 <w:lang w:val="en-US"/>
               </w:rPr>
               <w:t>_</w:t>
@@ -572,6 +676,8 @@
             <w:r>
               <w:rPr>
                 <w:rFonts w:ascii="Comic Sans MS" w:hAnsi="Comic Sans MS"/>
+                <w:sz w:val="20"/>
+                <w:szCs w:val="20"/>
                 <w:lang w:val="en-US"/>
               </w:rPr>
               <w:t>13]]</w:t>
@@ -588,12 +694,16 @@
               <w:jc w:val="center"/>
               <w:rPr>
                 <w:rFonts w:ascii="Comic Sans MS" w:hAnsi="Comic Sans MS"/>
-                <w:lang w:val="en-US"/>
-              </w:rPr>
-            </w:pPr>
-            <w:r>
-              <w:rPr>
-                <w:rFonts w:ascii="Comic Sans MS" w:hAnsi="Comic Sans MS"/>
+                <w:sz w:val="20"/>
+                <w:szCs w:val="20"/>
+                <w:lang w:val="en-US"/>
+              </w:rPr>
+            </w:pPr>
+            <w:r>
+              <w:rPr>
+                <w:rFonts w:ascii="Comic Sans MS" w:hAnsi="Comic Sans MS"/>
+                <w:sz w:val="20"/>
+                <w:szCs w:val="20"/>
                 <w:lang w:val="en-US"/>
               </w:rPr>
               <w:t>[[FIELD</w:t>
@@ -601,6 +711,8 @@
             <w:r>
               <w:rPr>
                 <w:rFonts w:ascii="Comic Sans MS" w:hAnsi="Comic Sans MS"/>
+                <w:sz w:val="20"/>
+                <w:szCs w:val="20"/>
                 <w:lang w:val="en-US"/>
               </w:rPr>
               <w:t>_</w:t>
@@ -608,6 +720,8 @@
             <w:r>
               <w:rPr>
                 <w:rFonts w:ascii="Comic Sans MS" w:hAnsi="Comic Sans MS"/>
+                <w:sz w:val="20"/>
+                <w:szCs w:val="20"/>
                 <w:lang w:val="en-US"/>
               </w:rPr>
               <w:t>14]]</w:t>
@@ -629,12 +743,16 @@
               <w:jc w:val="center"/>
               <w:rPr>
                 <w:rFonts w:ascii="Comic Sans MS" w:hAnsi="Comic Sans MS"/>
-                <w:lang w:val="en-US"/>
-              </w:rPr>
-            </w:pPr>
-            <w:r>
-              <w:rPr>
-                <w:rFonts w:ascii="Comic Sans MS" w:hAnsi="Comic Sans MS"/>
+                <w:sz w:val="20"/>
+                <w:szCs w:val="20"/>
+                <w:lang w:val="en-US"/>
+              </w:rPr>
+            </w:pPr>
+            <w:r>
+              <w:rPr>
+                <w:rFonts w:ascii="Comic Sans MS" w:hAnsi="Comic Sans MS"/>
+                <w:sz w:val="20"/>
+                <w:szCs w:val="20"/>
                 <w:lang w:val="en-US"/>
               </w:rPr>
               <w:t>[[FIELD</w:t>
@@ -642,6 +760,8 @@
             <w:r>
               <w:rPr>
                 <w:rFonts w:ascii="Comic Sans MS" w:hAnsi="Comic Sans MS"/>
+                <w:sz w:val="20"/>
+                <w:szCs w:val="20"/>
                 <w:lang w:val="en-US"/>
               </w:rPr>
               <w:t>_</w:t>
@@ -649,6 +769,8 @@
             <w:r>
               <w:rPr>
                 <w:rFonts w:ascii="Comic Sans MS" w:hAnsi="Comic Sans MS"/>
+                <w:sz w:val="20"/>
+                <w:szCs w:val="20"/>
                 <w:lang w:val="en-US"/>
               </w:rPr>
               <w:t>15]]</w:t>
@@ -665,12 +787,16 @@
               <w:jc w:val="center"/>
               <w:rPr>
                 <w:rFonts w:ascii="Comic Sans MS" w:hAnsi="Comic Sans MS"/>
-                <w:lang w:val="en-US"/>
-              </w:rPr>
-            </w:pPr>
-            <w:r>
-              <w:rPr>
-                <w:rFonts w:ascii="Comic Sans MS" w:hAnsi="Comic Sans MS"/>
+                <w:sz w:val="20"/>
+                <w:szCs w:val="20"/>
+                <w:lang w:val="en-US"/>
+              </w:rPr>
+            </w:pPr>
+            <w:r>
+              <w:rPr>
+                <w:rFonts w:ascii="Comic Sans MS" w:hAnsi="Comic Sans MS"/>
+                <w:sz w:val="20"/>
+                <w:szCs w:val="20"/>
                 <w:lang w:val="en-US"/>
               </w:rPr>
               <w:t>[[FIELD</w:t>
@@ -678,6 +804,8 @@
             <w:r>
               <w:rPr>
                 <w:rFonts w:ascii="Comic Sans MS" w:hAnsi="Comic Sans MS"/>
+                <w:sz w:val="20"/>
+                <w:szCs w:val="20"/>
                 <w:lang w:val="en-US"/>
               </w:rPr>
               <w:t>_</w:t>
@@ -685,6 +813,8 @@
             <w:r>
               <w:rPr>
                 <w:rFonts w:ascii="Comic Sans MS" w:hAnsi="Comic Sans MS"/>
+                <w:sz w:val="20"/>
+                <w:szCs w:val="20"/>
                 <w:lang w:val="en-US"/>
               </w:rPr>
               <w:t>16]]</w:t>
@@ -701,12 +831,16 @@
               <w:jc w:val="center"/>
               <w:rPr>
                 <w:rFonts w:ascii="Comic Sans MS" w:hAnsi="Comic Sans MS"/>
-                <w:lang w:val="en-US"/>
-              </w:rPr>
-            </w:pPr>
-            <w:r>
-              <w:rPr>
-                <w:rFonts w:ascii="Comic Sans MS" w:hAnsi="Comic Sans MS"/>
+                <w:sz w:val="20"/>
+                <w:szCs w:val="20"/>
+                <w:lang w:val="en-US"/>
+              </w:rPr>
+            </w:pPr>
+            <w:r>
+              <w:rPr>
+                <w:rFonts w:ascii="Comic Sans MS" w:hAnsi="Comic Sans MS"/>
+                <w:sz w:val="20"/>
+                <w:szCs w:val="20"/>
                 <w:lang w:val="en-US"/>
               </w:rPr>
               <w:t>[[FIELD</w:t>
@@ -714,6 +848,8 @@
             <w:r>
               <w:rPr>
                 <w:rFonts w:ascii="Comic Sans MS" w:hAnsi="Comic Sans MS"/>
+                <w:sz w:val="20"/>
+                <w:szCs w:val="20"/>
                 <w:lang w:val="en-US"/>
               </w:rPr>
               <w:t>_</w:t>
@@ -721,6 +857,8 @@
             <w:r>
               <w:rPr>
                 <w:rFonts w:ascii="Comic Sans MS" w:hAnsi="Comic Sans MS"/>
+                <w:sz w:val="20"/>
+                <w:szCs w:val="20"/>
                 <w:lang w:val="en-US"/>
               </w:rPr>
               <w:t>17]]</w:t>
@@ -737,12 +875,16 @@
               <w:jc w:val="center"/>
               <w:rPr>
                 <w:rFonts w:ascii="Comic Sans MS" w:hAnsi="Comic Sans MS"/>
-                <w:lang w:val="en-US"/>
-              </w:rPr>
-            </w:pPr>
-            <w:r>
-              <w:rPr>
-                <w:rFonts w:ascii="Comic Sans MS" w:hAnsi="Comic Sans MS"/>
+                <w:sz w:val="20"/>
+                <w:szCs w:val="20"/>
+                <w:lang w:val="en-US"/>
+              </w:rPr>
+            </w:pPr>
+            <w:r>
+              <w:rPr>
+                <w:rFonts w:ascii="Comic Sans MS" w:hAnsi="Comic Sans MS"/>
+                <w:sz w:val="20"/>
+                <w:szCs w:val="20"/>
                 <w:lang w:val="en-US"/>
               </w:rPr>
               <w:t>[[FIELD</w:t>
@@ -750,6 +892,8 @@
             <w:r>
               <w:rPr>
                 <w:rFonts w:ascii="Comic Sans MS" w:hAnsi="Comic Sans MS"/>
+                <w:sz w:val="20"/>
+                <w:szCs w:val="20"/>
                 <w:lang w:val="en-US"/>
               </w:rPr>
               <w:t>_</w:t>
@@ -757,6 +901,8 @@
             <w:r>
               <w:rPr>
                 <w:rFonts w:ascii="Comic Sans MS" w:hAnsi="Comic Sans MS"/>
+                <w:sz w:val="20"/>
+                <w:szCs w:val="20"/>
                 <w:lang w:val="en-US"/>
               </w:rPr>
               <w:t>18]]</w:t>
@@ -773,12 +919,16 @@
               <w:jc w:val="center"/>
               <w:rPr>
                 <w:rFonts w:ascii="Comic Sans MS" w:hAnsi="Comic Sans MS"/>
-                <w:lang w:val="en-US"/>
-              </w:rPr>
-            </w:pPr>
-            <w:r>
-              <w:rPr>
-                <w:rFonts w:ascii="Comic Sans MS" w:hAnsi="Comic Sans MS"/>
+                <w:sz w:val="20"/>
+                <w:szCs w:val="20"/>
+                <w:lang w:val="en-US"/>
+              </w:rPr>
+            </w:pPr>
+            <w:r>
+              <w:rPr>
+                <w:rFonts w:ascii="Comic Sans MS" w:hAnsi="Comic Sans MS"/>
+                <w:sz w:val="20"/>
+                <w:szCs w:val="20"/>
                 <w:lang w:val="en-US"/>
               </w:rPr>
               <w:t>[[FIELD</w:t>
@@ -786,6 +936,8 @@
             <w:r>
               <w:rPr>
                 <w:rFonts w:ascii="Comic Sans MS" w:hAnsi="Comic Sans MS"/>
+                <w:sz w:val="20"/>
+                <w:szCs w:val="20"/>
                 <w:lang w:val="en-US"/>
               </w:rPr>
               <w:t>_</w:t>
@@ -793,6 +945,8 @@
             <w:r>
               <w:rPr>
                 <w:rFonts w:ascii="Comic Sans MS" w:hAnsi="Comic Sans MS"/>
+                <w:sz w:val="20"/>
+                <w:szCs w:val="20"/>
                 <w:lang w:val="en-US"/>
               </w:rPr>
               <w:t>19]]</w:t>
@@ -814,12 +968,16 @@
               <w:jc w:val="center"/>
               <w:rPr>
                 <w:rFonts w:ascii="Comic Sans MS" w:hAnsi="Comic Sans MS"/>
-                <w:lang w:val="en-US"/>
-              </w:rPr>
-            </w:pPr>
-            <w:r>
-              <w:rPr>
-                <w:rFonts w:ascii="Comic Sans MS" w:hAnsi="Comic Sans MS"/>
+                <w:sz w:val="20"/>
+                <w:szCs w:val="20"/>
+                <w:lang w:val="en-US"/>
+              </w:rPr>
+            </w:pPr>
+            <w:r>
+              <w:rPr>
+                <w:rFonts w:ascii="Comic Sans MS" w:hAnsi="Comic Sans MS"/>
+                <w:sz w:val="20"/>
+                <w:szCs w:val="20"/>
                 <w:lang w:val="en-US"/>
               </w:rPr>
               <w:t>[[FIELD</w:t>
@@ -827,6 +985,8 @@
             <w:r>
               <w:rPr>
                 <w:rFonts w:ascii="Comic Sans MS" w:hAnsi="Comic Sans MS"/>
+                <w:sz w:val="20"/>
+                <w:szCs w:val="20"/>
                 <w:lang w:val="en-US"/>
               </w:rPr>
               <w:t>_</w:t>
@@ -834,6 +994,8 @@
             <w:r>
               <w:rPr>
                 <w:rFonts w:ascii="Comic Sans MS" w:hAnsi="Comic Sans MS"/>
+                <w:sz w:val="20"/>
+                <w:szCs w:val="20"/>
                 <w:lang w:val="en-US"/>
               </w:rPr>
               <w:t>20]]</w:t>
@@ -850,12 +1012,16 @@
               <w:jc w:val="center"/>
               <w:rPr>
                 <w:rFonts w:ascii="Comic Sans MS" w:hAnsi="Comic Sans MS"/>
-                <w:lang w:val="en-US"/>
-              </w:rPr>
-            </w:pPr>
-            <w:r>
-              <w:rPr>
-                <w:rFonts w:ascii="Comic Sans MS" w:hAnsi="Comic Sans MS"/>
+                <w:sz w:val="20"/>
+                <w:szCs w:val="20"/>
+                <w:lang w:val="en-US"/>
+              </w:rPr>
+            </w:pPr>
+            <w:r>
+              <w:rPr>
+                <w:rFonts w:ascii="Comic Sans MS" w:hAnsi="Comic Sans MS"/>
+                <w:sz w:val="20"/>
+                <w:szCs w:val="20"/>
                 <w:lang w:val="en-US"/>
               </w:rPr>
               <w:t>[[FIELD</w:t>
@@ -863,6 +1029,8 @@
             <w:r>
               <w:rPr>
                 <w:rFonts w:ascii="Comic Sans MS" w:hAnsi="Comic Sans MS"/>
+                <w:sz w:val="20"/>
+                <w:szCs w:val="20"/>
                 <w:lang w:val="en-US"/>
               </w:rPr>
               <w:t>_</w:t>
@@ -870,6 +1038,8 @@
             <w:r>
               <w:rPr>
                 <w:rFonts w:ascii="Comic Sans MS" w:hAnsi="Comic Sans MS"/>
+                <w:sz w:val="20"/>
+                <w:szCs w:val="20"/>
                 <w:lang w:val="en-US"/>
               </w:rPr>
               <w:t>21]]</w:t>
@@ -886,12 +1056,16 @@
               <w:jc w:val="center"/>
               <w:rPr>
                 <w:rFonts w:ascii="Comic Sans MS" w:hAnsi="Comic Sans MS"/>
-                <w:lang w:val="en-US"/>
-              </w:rPr>
-            </w:pPr>
-            <w:r>
-              <w:rPr>
-                <w:rFonts w:ascii="Comic Sans MS" w:hAnsi="Comic Sans MS"/>
+                <w:sz w:val="20"/>
+                <w:szCs w:val="20"/>
+                <w:lang w:val="en-US"/>
+              </w:rPr>
+            </w:pPr>
+            <w:r>
+              <w:rPr>
+                <w:rFonts w:ascii="Comic Sans MS" w:hAnsi="Comic Sans MS"/>
+                <w:sz w:val="20"/>
+                <w:szCs w:val="20"/>
                 <w:lang w:val="en-US"/>
               </w:rPr>
               <w:t>[[FIELD</w:t>
@@ -899,6 +1073,8 @@
             <w:r>
               <w:rPr>
                 <w:rFonts w:ascii="Comic Sans MS" w:hAnsi="Comic Sans MS"/>
+                <w:sz w:val="20"/>
+                <w:szCs w:val="20"/>
                 <w:lang w:val="en-US"/>
               </w:rPr>
               <w:t>_</w:t>
@@ -906,6 +1082,8 @@
             <w:r>
               <w:rPr>
                 <w:rFonts w:ascii="Comic Sans MS" w:hAnsi="Comic Sans MS"/>
+                <w:sz w:val="20"/>
+                <w:szCs w:val="20"/>
                 <w:lang w:val="en-US"/>
               </w:rPr>
               <w:t>22]]</w:t>
@@ -922,12 +1100,16 @@
               <w:jc w:val="center"/>
               <w:rPr>
                 <w:rFonts w:ascii="Comic Sans MS" w:hAnsi="Comic Sans MS"/>
-                <w:lang w:val="en-US"/>
-              </w:rPr>
-            </w:pPr>
-            <w:r>
-              <w:rPr>
-                <w:rFonts w:ascii="Comic Sans MS" w:hAnsi="Comic Sans MS"/>
+                <w:sz w:val="20"/>
+                <w:szCs w:val="20"/>
+                <w:lang w:val="en-US"/>
+              </w:rPr>
+            </w:pPr>
+            <w:r>
+              <w:rPr>
+                <w:rFonts w:ascii="Comic Sans MS" w:hAnsi="Comic Sans MS"/>
+                <w:sz w:val="20"/>
+                <w:szCs w:val="20"/>
                 <w:lang w:val="en-US"/>
               </w:rPr>
               <w:t>[[FIELD</w:t>
@@ -935,6 +1117,8 @@
             <w:r>
               <w:rPr>
                 <w:rFonts w:ascii="Comic Sans MS" w:hAnsi="Comic Sans MS"/>
+                <w:sz w:val="20"/>
+                <w:szCs w:val="20"/>
                 <w:lang w:val="en-US"/>
               </w:rPr>
               <w:t>_</w:t>
@@ -942,6 +1126,8 @@
             <w:r>
               <w:rPr>
                 <w:rFonts w:ascii="Comic Sans MS" w:hAnsi="Comic Sans MS"/>
+                <w:sz w:val="20"/>
+                <w:szCs w:val="20"/>
                 <w:lang w:val="en-US"/>
               </w:rPr>
               <w:t>23]]</w:t>
@@ -958,12 +1144,16 @@
               <w:jc w:val="center"/>
               <w:rPr>
                 <w:rFonts w:ascii="Comic Sans MS" w:hAnsi="Comic Sans MS"/>
-                <w:lang w:val="en-US"/>
-              </w:rPr>
-            </w:pPr>
-            <w:r>
-              <w:rPr>
-                <w:rFonts w:ascii="Comic Sans MS" w:hAnsi="Comic Sans MS"/>
+                <w:sz w:val="20"/>
+                <w:szCs w:val="20"/>
+                <w:lang w:val="en-US"/>
+              </w:rPr>
+            </w:pPr>
+            <w:r>
+              <w:rPr>
+                <w:rFonts w:ascii="Comic Sans MS" w:hAnsi="Comic Sans MS"/>
+                <w:sz w:val="20"/>
+                <w:szCs w:val="20"/>
                 <w:lang w:val="en-US"/>
               </w:rPr>
               <w:t>[[FIELD</w:t>
@@ -971,6 +1161,8 @@
             <w:r>
               <w:rPr>
                 <w:rFonts w:ascii="Comic Sans MS" w:hAnsi="Comic Sans MS"/>
+                <w:sz w:val="20"/>
+                <w:szCs w:val="20"/>
                 <w:lang w:val="en-US"/>
               </w:rPr>
               <w:t>_</w:t>
@@ -978,6 +1170,8 @@
             <w:r>
               <w:rPr>
                 <w:rFonts w:ascii="Comic Sans MS" w:hAnsi="Comic Sans MS"/>
+                <w:sz w:val="20"/>
+                <w:szCs w:val="20"/>
                 <w:lang w:val="en-US"/>
               </w:rPr>
               <w:t>24]]</w:t>

</xml_diff>